<commit_message>
ISIS-1906 update cheat sheet
</commit_message>
<xml_diff>
--- a/adocs/documentation/src/main/asciidoc/pages/cheat-sheet/resources/cheat-sheets/IsisCheatSheet.docx
+++ b/adocs/documentation/src/main/asciidoc/pages/cheat-sheet/resources/cheat-sheets/IsisCheatSheet.docx
@@ -24,7 +24,7 @@
                 <wp:positionV relativeFrom="paragraph">
                   <wp:posOffset>-558165</wp:posOffset>
                 </wp:positionV>
-                <wp:extent cx="3910965" cy="344805"/>
+                <wp:extent cx="3910965" cy="345440"/>
                 <wp:effectExtent l="0" t="0" r="0" b="0"/>
                 <wp:wrapNone/>
                 <wp:docPr id="1" name="Text Box 2"/>
@@ -35,7 +35,7 @@
                       <wps:spPr>
                         <a:xfrm>
                           <a:off x="0" y="0"/>
-                          <a:ext cx="3910320" cy="344160"/>
+                          <a:ext cx="3910320" cy="344880"/>
                         </a:xfrm>
                         <a:prstGeom prst="rect">
                           <a:avLst/>
@@ -60,15 +60,13 @@
                               <w:pStyle w:val="FrameContents"/>
                               <w:spacing w:before="0" w:after="200"/>
                               <w:jc w:val="center"/>
-                              <w:rPr>
-                                <w:color w:val="auto"/>
-                              </w:rPr>
+                              <w:rPr/>
                             </w:pPr>
                             <w:r>
                               <w:rPr>
                                 <w:b/>
                                 <w:i/>
-                                <w:color w:val="auto"/>
+                                <w:color w:val="00000A"/>
                                 <w:sz w:val="38"/>
                               </w:rPr>
                               <w:t>Apache Isis™ CheatSheet</w:t>
@@ -90,10 +88,10 @@
           </mc:Choice>
           <mc:Fallback>
             <w:pict>
-              <v:rect id="shape_0" ID="Text Box 2" fillcolor="white" stroked="f" style="position:absolute;margin-left:241.75pt;margin-top:-43.95pt;width:307.85pt;height:27.05pt" wp14:anchorId="2E2C22A0">
+              <v:rect id="shape_0" ID="Text Box 2" fillcolor="white" stroked="f" style="position:absolute;margin-left:241.75pt;margin-top:-43.95pt;width:307.85pt;height:27.1pt" wp14:anchorId="2E2C22A0">
                 <w10:wrap type="square"/>
                 <v:fill o:detectmouseclick="t" type="solid" color2="black"/>
-                <v:stroke color="#3465a4" weight="9360" joinstyle="miter" endcap="flat"/>
+                <v:stroke color="#3465a4" weight="9360" joinstyle="round" endcap="flat"/>
                 <v:textbox>
                   <w:txbxContent>
                     <w:p>
@@ -101,15 +99,13 @@
                         <w:pStyle w:val="FrameContents"/>
                         <w:spacing w:before="0" w:after="200"/>
                         <w:jc w:val="center"/>
-                        <w:rPr>
-                          <w:color w:val="auto"/>
-                        </w:rPr>
+                        <w:rPr/>
                       </w:pPr>
                       <w:r>
                         <w:rPr>
                           <w:b/>
                           <w:i/>
-                          <w:color w:val="auto"/>
+                          <w:color w:val="00000A"/>
                           <w:sz w:val="38"/>
                         </w:rPr>
                         <w:t>Apache Isis™ CheatSheet</w:t>
@@ -132,7 +128,7 @@
                 <wp:positionV relativeFrom="paragraph">
                   <wp:posOffset>-493395</wp:posOffset>
                 </wp:positionV>
-                <wp:extent cx="3314065" cy="344805"/>
+                <wp:extent cx="3314700" cy="345440"/>
                 <wp:effectExtent l="0" t="0" r="1270" b="0"/>
                 <wp:wrapNone/>
                 <wp:docPr id="3" name="Text Box 2"/>
@@ -143,7 +139,7 @@
                       <wps:spPr>
                         <a:xfrm>
                           <a:off x="0" y="0"/>
-                          <a:ext cx="3313440" cy="344160"/>
+                          <a:ext cx="3314160" cy="344880"/>
                         </a:xfrm>
                         <a:prstGeom prst="rect">
                           <a:avLst/>
@@ -192,10 +188,10 @@
           </mc:Choice>
           <mc:Fallback>
             <w:pict>
-              <v:rect id="shape_0" ID="Text Box 2" fillcolor="white" stroked="f" style="position:absolute;margin-left:-4.6pt;margin-top:-38.85pt;width:260.85pt;height:27.05pt" wp14:anchorId="2001ACCC">
+              <v:rect id="shape_0" ID="Text Box 2" fillcolor="white" stroked="f" style="position:absolute;margin-left:-4.6pt;margin-top:-38.85pt;width:260.9pt;height:27.1pt" wp14:anchorId="2001ACCC">
                 <w10:wrap type="square"/>
                 <v:fill o:detectmouseclick="t" type="solid" color2="black"/>
-                <v:stroke color="#3465a4" weight="9360" joinstyle="miter" endcap="flat"/>
+                <v:stroke color="#3465a4" weight="9360" joinstyle="round" endcap="flat"/>
                 <v:textbox>
                   <w:txbxContent>
                     <w:p>
@@ -328,14 +324,7 @@
           <w:rFonts w:cs="Courier New"/>
           <w:sz w:val="20"/>
         </w:rPr>
-        <w:t xml:space="preserve">@Parameter,  @ParameterLayout, </w:t>
-      </w:r>
-      <w:r>
-        <w:rPr>
-          <w:rFonts w:cs="Courier New"/>
-          <w:sz w:val="20"/>
-        </w:rPr>
-        <w:t>@Parent</w:t>
+        <w:t>@Parameter,  @ParameterLayout</w:t>
       </w:r>
     </w:p>
     <w:p>
@@ -510,7 +499,7 @@
           <w:u w:val="single"/>
         </w:rPr>
       </w:pPr>
-      <w:bookmarkStart w:id="4" w:name="OLE_LINK6"/>
+      <w:bookmarkStart w:id="4" w:name="OLE_LINK61"/>
       <w:bookmarkEnd w:id="4"/>
       <w:r>
         <w:rPr>
@@ -975,7 +964,8 @@
       <w:r>
         <w:rPr>
           <w:rFonts w:cs="Courier New"/>
-          <w:sz w:val="18"/>
+          <w:sz w:val="16"/>
+          <w:szCs w:val="16"/>
         </w:rPr>
         <w:t>@org.axonframework.eventhandling.annotation.EventHandler</w:t>
       </w:r>
@@ -1011,8 +1001,8 @@
           <w:sz w:val="24"/>
         </w:rPr>
       </w:pPr>
-      <w:bookmarkStart w:id="9" w:name="OLE_LINK5"/>
-      <w:bookmarkStart w:id="10" w:name="OLE_LINK8"/>
+      <w:bookmarkStart w:id="9" w:name="OLE_LINK81"/>
+      <w:bookmarkStart w:id="10" w:name="OLE_LINK51"/>
       <w:bookmarkEnd w:id="9"/>
       <w:bookmarkEnd w:id="10"/>
       <w:r>
@@ -1346,7 +1336,7 @@
                 <wp:positionV relativeFrom="paragraph">
                   <wp:posOffset>-563245</wp:posOffset>
                 </wp:positionV>
-                <wp:extent cx="1005205" cy="344805"/>
+                <wp:extent cx="1005840" cy="345440"/>
                 <wp:effectExtent l="0" t="0" r="5080" b="0"/>
                 <wp:wrapNone/>
                 <wp:docPr id="5" name="Text Box 2"/>
@@ -1357,7 +1347,7 @@
                       <wps:spPr>
                         <a:xfrm>
                           <a:off x="0" y="0"/>
-                          <a:ext cx="1004400" cy="344160"/>
+                          <a:ext cx="1005120" cy="344880"/>
                         </a:xfrm>
                         <a:prstGeom prst="rect">
                           <a:avLst/>
@@ -1382,49 +1372,15 @@
                               <w:pStyle w:val="FrameContents"/>
                               <w:spacing w:before="0" w:after="200"/>
                               <w:jc w:val="right"/>
-                              <w:rPr>
-                                <w:color w:val="auto"/>
-                              </w:rPr>
+                              <w:rPr/>
                             </w:pPr>
                             <w:r>
                               <w:rPr>
                                 <w:b/>
-                                <w:color w:val="auto"/>
+                                <w:color w:val="00000A"/>
                                 <w:sz w:val="26"/>
                               </w:rPr>
-                              <w:t>v</w:t>
-                            </w:r>
-                            <w:r>
-                              <w:rPr>
-                                <w:b/>
-                                <w:color w:val="auto"/>
-                                <w:sz w:val="26"/>
-                              </w:rPr>
-                              <w:t>2</w:t>
-                            </w:r>
-                            <w:r>
-                              <w:rPr>
-                                <w:b/>
-                                <w:color w:val="auto"/>
-                                <w:sz w:val="26"/>
-                              </w:rPr>
-                              <w:t>.</w:t>
-                            </w:r>
-                            <w:r>
-                              <w:rPr>
-                                <w:b/>
-                                <w:color w:val="auto"/>
-                                <w:sz w:val="26"/>
-                              </w:rPr>
-                              <w:t>0</w:t>
-                            </w:r>
-                            <w:r>
-                              <w:rPr>
-                                <w:b/>
-                                <w:color w:val="auto"/>
-                                <w:sz w:val="26"/>
-                              </w:rPr>
-                              <w:t>.x</w:t>
+                              <w:t>v2.0.x</w:t>
                             </w:r>
                           </w:p>
                         </w:txbxContent>
@@ -1440,10 +1396,10 @@
           </mc:Choice>
           <mc:Fallback>
             <w:pict>
-              <v:rect id="shape_0" ID="Text Box 2" fillcolor="white" stroked="f" style="position:absolute;margin-left:182.25pt;margin-top:-44.35pt;width:79.05pt;height:27.05pt" wp14:anchorId="58D1E140">
+              <v:rect id="shape_0" ID="Text Box 2" fillcolor="white" stroked="f" style="position:absolute;margin-left:182.25pt;margin-top:-44.35pt;width:79.1pt;height:27.1pt" wp14:anchorId="58D1E140">
                 <w10:wrap type="square"/>
                 <v:fill o:detectmouseclick="t" type="solid" color2="black"/>
-                <v:stroke color="#3465a4" weight="9360" joinstyle="miter" endcap="flat"/>
+                <v:stroke color="#3465a4" weight="9360" joinstyle="round" endcap="flat"/>
                 <v:textbox>
                   <w:txbxContent>
                     <w:p>
@@ -1451,49 +1407,15 @@
                         <w:pStyle w:val="FrameContents"/>
                         <w:spacing w:before="0" w:after="200"/>
                         <w:jc w:val="right"/>
-                        <w:rPr>
-                          <w:color w:val="auto"/>
-                        </w:rPr>
+                        <w:rPr/>
                       </w:pPr>
                       <w:r>
                         <w:rPr>
                           <w:b/>
-                          <w:color w:val="auto"/>
+                          <w:color w:val="00000A"/>
                           <w:sz w:val="26"/>
                         </w:rPr>
-                        <w:t>v</w:t>
-                      </w:r>
-                      <w:r>
-                        <w:rPr>
-                          <w:b/>
-                          <w:color w:val="auto"/>
-                          <w:sz w:val="26"/>
-                        </w:rPr>
-                        <w:t>2</w:t>
-                      </w:r>
-                      <w:r>
-                        <w:rPr>
-                          <w:b/>
-                          <w:color w:val="auto"/>
-                          <w:sz w:val="26"/>
-                        </w:rPr>
-                        <w:t>.</w:t>
-                      </w:r>
-                      <w:r>
-                        <w:rPr>
-                          <w:b/>
-                          <w:color w:val="auto"/>
-                          <w:sz w:val="26"/>
-                        </w:rPr>
-                        <w:t>0</w:t>
-                      </w:r>
-                      <w:r>
-                        <w:rPr>
-                          <w:b/>
-                          <w:color w:val="auto"/>
-                          <w:sz w:val="26"/>
-                        </w:rPr>
-                        <w:t>.x</w:t>
+                        <w:t>v2.0.x</w:t>
                       </w:r>
                     </w:p>
                   </w:txbxContent>
@@ -1537,8 +1459,8 @@
           <w:sz w:val="20"/>
         </w:rPr>
       </w:pPr>
-      <w:bookmarkStart w:id="15" w:name="OLE_LINK11"/>
-      <w:bookmarkStart w:id="16" w:name="OLE_LINK12"/>
+      <w:bookmarkStart w:id="15" w:name="OLE_LINK12"/>
+      <w:bookmarkStart w:id="16" w:name="OLE_LINK111"/>
       <w:bookmarkEnd w:id="15"/>
       <w:bookmarkEnd w:id="16"/>
       <w:r>
@@ -1589,8 +1511,8 @@
           <w:sz w:val="26"/>
         </w:rPr>
       </w:pPr>
-      <w:bookmarkStart w:id="17" w:name="OLE_LINK12"/>
-      <w:bookmarkStart w:id="18" w:name="OLE_LINK10"/>
+      <w:bookmarkStart w:id="17" w:name="OLE_LINK10"/>
+      <w:bookmarkStart w:id="18" w:name="OLE_LINK121"/>
       <w:bookmarkEnd w:id="17"/>
       <w:bookmarkEnd w:id="18"/>
       <w:r>
@@ -1918,14 +1840,14 @@
           <w:sz w:val="20"/>
         </w:rPr>
       </w:pPr>
+      <w:r>
+        <w:rPr>
+          <w:sz w:val="20"/>
+        </w:rPr>
+      </w:r>
       <w:bookmarkStart w:id="19" w:name="_GoBack"/>
       <w:bookmarkStart w:id="20" w:name="_GoBack"/>
       <w:bookmarkEnd w:id="20"/>
-      <w:r>
-        <w:rPr>
-          <w:sz w:val="20"/>
-        </w:rPr>
-      </w:r>
     </w:p>
     <w:p>
       <w:pPr>
@@ -1969,7 +1891,7 @@
       <w:cols w:num="3" w:equalWidth="false" w:sep="true">
         <w:col w:w="4854" w:space="556"/>
         <w:col w:w="4576" w:space="556"/>
-        <w:col w:w="4854"/>
+        <w:col w:w="4855"/>
       </w:cols>
       <w:formProt w:val="false"/>
       <w:textDirection w:val="lrTb"/>
@@ -1985,7 +1907,6 @@
     <w:rPrDefault>
       <w:rPr>
         <w:rFonts w:ascii="Calibri" w:hAnsi="Calibri" w:eastAsia="Calibri" w:cs="" w:asciiTheme="minorHAnsi" w:cstheme="minorBidi" w:eastAsiaTheme="minorHAnsi" w:hAnsiTheme="minorHAnsi"/>
-        <w:sz w:val="22"/>
         <w:szCs w:val="22"/>
         <w:lang w:val="en-GB" w:eastAsia="en-US" w:bidi="ar-SA"/>
       </w:rPr>
@@ -2383,7 +2304,7 @@
     </w:pPr>
     <w:rPr>
       <w:rFonts w:ascii="Calibri" w:hAnsi="Calibri" w:eastAsia="Calibri" w:cs="" w:asciiTheme="minorHAnsi" w:cstheme="minorBidi" w:eastAsiaTheme="minorHAnsi" w:hAnsiTheme="minorHAnsi"/>
-      <w:color w:val="auto"/>
+      <w:color w:val="00000A"/>
       <w:kern w:val="0"/>
       <w:sz w:val="22"/>
       <w:szCs w:val="22"/>
@@ -2585,6 +2506,20 @@
     <w:qFormat/>
     <w:rPr>
       <w:rFonts w:cs="Courier New"/>
+    </w:rPr>
+  </w:style>
+  <w:style w:type="character" w:styleId="ListLabel20">
+    <w:name w:val="ListLabel 20"/>
+    <w:qFormat/>
+    <w:rPr>
+      <w:b/>
+    </w:rPr>
+  </w:style>
+  <w:style w:type="character" w:styleId="ListLabel21">
+    <w:name w:val="ListLabel 21"/>
+    <w:qFormat/>
+    <w:rPr>
+      <w:sz w:val="16"/>
     </w:rPr>
   </w:style>
   <w:style w:type="paragraph" w:styleId="Heading">
@@ -2671,7 +2606,7 @@
     </w:pPr>
     <w:rPr>
       <w:rFonts w:ascii="Courier New" w:hAnsi="Courier New" w:eastAsia="Calibri" w:cs="" w:cstheme="minorBidi" w:eastAsiaTheme="minorHAnsi"/>
-      <w:color w:val="auto"/>
+      <w:color w:val="00000A"/>
       <w:kern w:val="0"/>
       <w:sz w:val="20"/>
       <w:szCs w:val="22"/>

</xml_diff>